<commit_message>
stiil for the lesson draft
</commit_message>
<xml_diff>
--- a/IOStream Draft/IOStream.docx
+++ b/IOStream Draft/IOStream.docx
@@ -44,13 +44,7 @@
         <w:t>std::</w:t>
       </w:r>
       <w:r>
-        <w:t xml:space="preserve">cout objects to do simple I/O. In this lesson, we’ll </w:t>
-      </w:r>
-      <w:r>
-        <w:t>look</w:t>
-      </w:r>
-      <w:r>
-        <w:t xml:space="preserve"> at the iostream library in more detail.</w:t>
+        <w:t>cout objects to do simple I/O. In this lesson, we’ll look at the iostream library in more detail.</w:t>
       </w:r>
       <w:r>
         <w:t xml:space="preserve"> [Gotten from your lesson on streams]</w:t>
@@ -211,14 +205,7 @@
           <w:i/>
           <w:iCs/>
         </w:rPr>
-        <w:t xml:space="preserve">input and output are the transfer of data between a program and any kind external </w:t>
-      </w:r>
-      <w:r>
-        <w:rPr>
-          <w:i/>
-          <w:iCs/>
-        </w:rPr>
-        <w:t>devic</w:t>
+        <w:t>input and output are the transfer of data between a program and any kind external devic</w:t>
       </w:r>
       <w:r>
         <w:rPr>
@@ -314,7 +301,7 @@
         <w:t>In sum, the standard C++ iostreams is designed as a means of stream input and output of text</w:t>
       </w:r>
       <w:r>
-        <w:t>, for example, this diagram demonstrates how data is sent to and received by a program.</w:t>
+        <w:t>.</w:t>
       </w:r>
     </w:p>
     <w:p>
@@ -324,6 +311,80 @@
           <w:bCs/>
         </w:rPr>
       </w:pPr>
+      <w:r>
+        <w:rPr>
+          <w:b/>
+          <w:bCs/>
+        </w:rPr>
+        <w:t>STAGES OF STREAM TEXT I/O THAT IOSTREAMS USES</w:t>
+      </w:r>
+    </w:p>
+    <w:p>
+      <w:pPr>
+        <w:pStyle w:val="ListParagraph"/>
+        <w:numPr>
+          <w:ilvl w:val="0"/>
+          <w:numId w:val="4"/>
+        </w:numPr>
+      </w:pPr>
+      <w:r>
+        <w:t>Formatting/parsing</w:t>
+      </w:r>
+    </w:p>
+    <w:p>
+      <w:pPr>
+        <w:pStyle w:val="ListParagraph"/>
+        <w:numPr>
+          <w:ilvl w:val="0"/>
+          <w:numId w:val="4"/>
+        </w:numPr>
+      </w:pPr>
+      <w:r>
+        <w:t>Buffering</w:t>
+      </w:r>
+    </w:p>
+    <w:p>
+      <w:pPr>
+        <w:pStyle w:val="ListParagraph"/>
+        <w:numPr>
+          <w:ilvl w:val="0"/>
+          <w:numId w:val="4"/>
+        </w:numPr>
+      </w:pPr>
+      <w:r>
+        <w:t>Code Conversion</w:t>
+      </w:r>
+    </w:p>
+    <w:p>
+      <w:pPr>
+        <w:pStyle w:val="ListParagraph"/>
+        <w:numPr>
+          <w:ilvl w:val="0"/>
+          <w:numId w:val="4"/>
+        </w:numPr>
+      </w:pPr>
+      <w:r>
+        <w:t>Transport</w:t>
+      </w:r>
+    </w:p>
+    <w:p>
+      <w:r>
+        <w:rPr>
+          <w:b/>
+          <w:bCs/>
+        </w:rPr>
+        <w:t>Formatting/parsing</w:t>
+      </w:r>
+      <w:r>
+        <w:rPr>
+          <w:b/>
+          <w:bCs/>
+        </w:rPr>
+        <w:t xml:space="preserve"> </w:t>
+      </w:r>
+      <w:r>
+        <w:t>is the transformation between a byte sequence representing the internal data and a character sequence. Consider an integral number, for instance. It is represented as a sequence of bytes internally and is converted to a sequence of digit and sign characters for display externally. The diagram below shows an example:</w:t>
+      </w:r>
     </w:p>
     <w:p>
       <w:r>
@@ -904,7 +965,19 @@
                           </w:p>
                           <w:p>
                             <w:r>
-                              <w:t>int {-259} //0xfffffefd</w:t>
+                              <w:t xml:space="preserve">int </w:t>
+                            </w:r>
+                            <w:r>
+                              <w:t>x</w:t>
+                            </w:r>
+                            <w:r>
+                              <w:t>{-259}</w:t>
+                            </w:r>
+                            <w:r>
+                              <w:t>;</w:t>
+                            </w:r>
+                            <w:r>
+                              <w:t xml:space="preserve"> //0xfffffefd</w:t>
                             </w:r>
                           </w:p>
                         </w:txbxContent>
@@ -926,7 +999,11 @@
           </mc:Choice>
           <mc:Fallback>
             <w:pict>
-              <v:shape w14:anchorId="2CDC3D50" id="Text Box 4" o:spid="_x0000_s1029" type="#_x0000_t202" style="position:absolute;margin-left:14pt;margin-top:8.05pt;width:121.55pt;height:44.9pt;z-index:251659264;visibility:visible;mso-wrap-style:square;mso-width-percent:0;mso-wrap-distance-left:9pt;mso-wrap-distance-top:0;mso-wrap-distance-right:9pt;mso-wrap-distance-bottom:0;mso-position-horizontal:absolute;mso-position-horizontal-relative:text;mso-position-vertical:absolute;mso-position-vertical-relative:text;mso-width-percent:0;mso-width-relative:margin;v-text-anchor:top" o:gfxdata="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" fillcolor="white [3201]" strokeweight=".5pt">
+              <v:shapetype w14:anchorId="2CDC3D50" id="_x0000_t202" coordsize="21600,21600" o:spt="202" path="m,l,21600r21600,l21600,xe">
+                <v:stroke joinstyle="miter"/>
+                <v:path gradientshapeok="t" o:connecttype="rect"/>
+              </v:shapetype>
+              <v:shape id="Text Box 4" o:spid="_x0000_s1029" type="#_x0000_t202" style="position:absolute;margin-left:14pt;margin-top:8.05pt;width:121.55pt;height:44.9pt;z-index:251659264;visibility:visible;mso-wrap-style:square;mso-width-percent:0;mso-wrap-distance-left:9pt;mso-wrap-distance-top:0;mso-wrap-distance-right:9pt;mso-wrap-distance-bottom:0;mso-position-horizontal:absolute;mso-position-horizontal-relative:text;mso-position-vertical:absolute;mso-position-vertical-relative:text;mso-width-percent:0;mso-width-relative:margin;v-text-anchor:top" o:gfxdata="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" fillcolor="white [3201]" strokeweight=".5pt">
                 <v:textbox>
                   <w:txbxContent>
                     <w:p>
@@ -948,7 +1025,19 @@
                     </w:p>
                     <w:p>
                       <w:r>
-                        <w:t>int {-259} //0xfffffefd</w:t>
+                        <w:t xml:space="preserve">int </w:t>
+                      </w:r>
+                      <w:r>
+                        <w:t>x</w:t>
+                      </w:r>
+                      <w:r>
+                        <w:t>{-259}</w:t>
+                      </w:r>
+                      <w:r>
+                        <w:t>;</w:t>
+                      </w:r>
+                      <w:r>
+                        <w:t xml:space="preserve"> //0xfffffefd</w:t>
                       </w:r>
                     </w:p>
                   </w:txbxContent>
@@ -1040,19 +1129,256 @@
         <w:t>External Device representation</w:t>
       </w:r>
     </w:p>
-    <w:p/>
-    <w:p>
-      <w:pPr>
+    <w:p>
+      <w:r>
+        <w:t>Note that the external representation</w:t>
+      </w:r>
+      <w:r>
+        <w:t>s</w:t>
+      </w:r>
+      <w:r>
+        <w:t xml:space="preserve"> </w:t>
+      </w:r>
+      <w:r>
+        <w:t>above are a bunch of character sequences that means for example, During an output operation, instead of the byte sequence of integer value 158, used by the program internally, to be outputted, it is instead formatted to a series of character sequences that match the integer value, whereas during an input operation, the external representation of the data value -25</w:t>
+      </w:r>
+      <w:r>
+        <w:t>9</w:t>
+      </w:r>
+      <w:r>
+        <w:t>, is parse</w:t>
+      </w:r>
+      <w:r>
+        <w:t>d as a series of byte sequences that match the integer value -259 and given to the variable x of type int.</w:t>
+      </w:r>
+    </w:p>
+    <w:p>
+      <w:r>
         <w:rPr>
           <w:b/>
           <w:bCs/>
         </w:rPr>
-      </w:pPr>
+        <w:t>Buffering</w:t>
+      </w:r>
       <w:r>
         <w:rPr>
           <w:b/>
           <w:bCs/>
         </w:rPr>
+        <w:t xml:space="preserve"> </w:t>
+      </w:r>
+      <w:r>
+        <w:t xml:space="preserve">is the maintenance of character sequences between formatting /parsing and transport to/from the external device. For output, smaller character sequences are compiled into a buffer after formatting, until they are eventually transported to the external device as a larger block of data. Conversely, larger amounts of input are read from an external device, stored in a buffer, and made available for parsing in smaller portions. By default, </w:t>
+      </w:r>
+      <w:r>
+        <w:t>input</w:t>
+      </w:r>
+      <w:r>
+        <w:t xml:space="preserve"> and output operations in </w:t>
+      </w:r>
+      <w:r>
+        <w:t>ios</w:t>
+      </w:r>
+      <w:r>
+        <w:t>treams are buffered. However, buffering is optional and can be suppressed.</w:t>
+      </w:r>
+    </w:p>
+    <w:p>
+      <w:r>
+        <w:rPr>
+          <w:noProof/>
+        </w:rPr>
+        <mc:AlternateContent>
+          <mc:Choice Requires="wps">
+            <w:drawing>
+              <wp:anchor distT="0" distB="0" distL="114300" distR="114300" simplePos="0" relativeHeight="251666432" behindDoc="0" locked="0" layoutInCell="1" allowOverlap="1" wp14:anchorId="49A725F5" wp14:editId="2D24134F">
+                <wp:simplePos x="0" y="0"/>
+                <wp:positionH relativeFrom="column">
+                  <wp:posOffset>82534</wp:posOffset>
+                </wp:positionH>
+                <wp:positionV relativeFrom="paragraph">
+                  <wp:posOffset>5253</wp:posOffset>
+                </wp:positionV>
+                <wp:extent cx="5961412" cy="1128156"/>
+                <wp:effectExtent l="0" t="0" r="20320" b="15240"/>
+                <wp:wrapNone/>
+                <wp:docPr id="440574361" name="Text Box 1"/>
+                <wp:cNvGraphicFramePr/>
+                <a:graphic xmlns:a="http://schemas.openxmlformats.org/drawingml/2006/main">
+                  <a:graphicData uri="http://schemas.microsoft.com/office/word/2010/wordprocessingShape">
+                    <wps:wsp>
+                      <wps:cNvSpPr txBox="1"/>
+                      <wps:spPr>
+                        <a:xfrm>
+                          <a:off x="0" y="0"/>
+                          <a:ext cx="5961412" cy="1128156"/>
+                        </a:xfrm>
+                        <a:prstGeom prst="rect">
+                          <a:avLst/>
+                        </a:prstGeom>
+                        <a:solidFill>
+                          <a:schemeClr val="lt1"/>
+                        </a:solidFill>
+                        <a:ln w="6350">
+                          <a:solidFill>
+                            <a:prstClr val="black"/>
+                          </a:solidFill>
+                        </a:ln>
+                      </wps:spPr>
+                      <wps:txbx>
+                        <w:txbxContent>
+                          <w:p>
+                            <w:r>
+                              <w:t>In generic programming, a</w:t>
+                            </w:r>
+                            <w:r>
+                              <w:t xml:space="preserve"> buffer is a basic term that denotes a computer memory block that acts </w:t>
+                            </w:r>
+                            <w:r>
+                              <w:t>a temporary placeholder. It is typically a place in storage where data can be kept before processing of the data can be started. In the case of output, it is a temporary placeholder of formatted data to be given to the external device, while in the case of input, it is a temporary placeholder of received data from an external device to be parsed to the program ‘s internal representation.</w:t>
+                            </w:r>
+                          </w:p>
+                        </w:txbxContent>
+                      </wps:txbx>
+                      <wps:bodyPr rot="0" spcFirstLastPara="0" vertOverflow="overflow" horzOverflow="overflow" vert="horz" wrap="square" lIns="91440" tIns="45720" rIns="91440" bIns="45720" numCol="1" spcCol="0" rtlCol="0" fromWordArt="0" anchor="t" anchorCtr="0" forceAA="0" compatLnSpc="1">
+                        <a:prstTxWarp prst="textNoShape">
+                          <a:avLst/>
+                        </a:prstTxWarp>
+                        <a:noAutofit/>
+                      </wps:bodyPr>
+                    </wps:wsp>
+                  </a:graphicData>
+                </a:graphic>
+                <wp14:sizeRelV relativeFrom="margin">
+                  <wp14:pctHeight>0</wp14:pctHeight>
+                </wp14:sizeRelV>
+              </wp:anchor>
+            </w:drawing>
+          </mc:Choice>
+          <mc:Fallback>
+            <w:pict>
+              <v:shape w14:anchorId="49A725F5" id="Text Box 1" o:spid="_x0000_s1030" type="#_x0000_t202" style="position:absolute;margin-left:6.5pt;margin-top:.4pt;width:469.4pt;height:88.85pt;z-index:251666432;visibility:visible;mso-wrap-style:square;mso-height-percent:0;mso-wrap-distance-left:9pt;mso-wrap-distance-top:0;mso-wrap-distance-right:9pt;mso-wrap-distance-bottom:0;mso-position-horizontal:absolute;mso-position-horizontal-relative:text;mso-position-vertical:absolute;mso-position-vertical-relative:text;mso-height-percent:0;mso-height-relative:margin;v-text-anchor:top" o:gfxdata="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" fillcolor="white [3201]" strokeweight=".5pt">
+                <v:textbox>
+                  <w:txbxContent>
+                    <w:p>
+                      <w:r>
+                        <w:t>In generic programming, a</w:t>
+                      </w:r>
+                      <w:r>
+                        <w:t xml:space="preserve"> buffer is a basic term that denotes a computer memory block that acts </w:t>
+                      </w:r>
+                      <w:r>
+                        <w:t>a temporary placeholder. It is typically a place in storage where data can be kept before processing of the data can be started. In the case of output, it is a temporary placeholder of formatted data to be given to the external device, while in the case of input, it is a temporary placeholder of received data from an external device to be parsed to the program ‘s internal representation.</w:t>
+                      </w:r>
+                    </w:p>
+                  </w:txbxContent>
+                </v:textbox>
+              </v:shape>
+            </w:pict>
+          </mc:Fallback>
+        </mc:AlternateContent>
+      </w:r>
+    </w:p>
+    <w:p/>
+    <w:p>
+      <w:pPr>
+        <w:rPr>
+          <w:b/>
+          <w:bCs/>
+        </w:rPr>
+      </w:pPr>
+    </w:p>
+    <w:p>
+      <w:r>
+        <w:rPr>
+          <w:b/>
+          <w:bCs/>
+        </w:rPr>
+        <w:lastRenderedPageBreak/>
+        <w:t>Code Conversion</w:t>
+      </w:r>
+      <w:r>
+        <w:rPr>
+          <w:b/>
+          <w:bCs/>
+        </w:rPr>
+        <w:t xml:space="preserve"> </w:t>
+      </w:r>
+      <w:r>
+        <w:t xml:space="preserve">is the process of translating one character representation into another. Code conversion is necessary if the character representation that results from formatting is different from the external character representation, or if the external representation differs from the representation that can be parsed by </w:t>
+      </w:r>
+      <w:r>
+        <w:t>ios</w:t>
+      </w:r>
+      <w:r>
+        <w:t>treams.</w:t>
+      </w:r>
+      <w:r>
+        <w:t xml:space="preserve"> So in short, for output, it means if the external character representation is different from the one internally used by </w:t>
+      </w:r>
+      <w:r>
+        <w:t>a program</w:t>
+      </w:r>
+      <w:r>
+        <w:t xml:space="preserve">, it is  converted in this stage to the appropriate </w:t>
+      </w:r>
+      <w:r>
+        <w:t xml:space="preserve">character </w:t>
+      </w:r>
+      <w:r>
+        <w:t>encoding that the external representation uses after formatting, whereas for input, if the encoding of a character in an external representation is different from the internal character representation of a program, it is then converted in this stage to match that of the internal character representation, which would then be parsed accurately by iostreams.</w:t>
+      </w:r>
+    </w:p>
+    <w:p>
+      <w:r>
+        <w:t>Note, the code conversion stage is done for output after formatting has already been done, while for input, it is done before parsing of the character sequences even begins.</w:t>
+      </w:r>
+    </w:p>
+    <w:p>
+      <w:pPr>
+        <w:rPr>
+          <w:b/>
+          <w:bCs/>
+        </w:rPr>
+      </w:pPr>
+      <w:r>
+        <w:rPr>
+          <w:b/>
+          <w:bCs/>
+        </w:rPr>
+        <w:t>Transport</w:t>
+      </w:r>
+      <w:r>
+        <w:rPr>
+          <w:b/>
+          <w:bCs/>
+        </w:rPr>
+        <w:t xml:space="preserve"> </w:t>
+      </w:r>
+      <w:r>
+        <w:t>involves access to the external device for reading and writing data. It manages the physical transfer of character sequences to the device after formatting, buffering, and code conversion, as well as extracting data from the device and making the received data available as a sequence of characters for subsequent code conversion, buffering, and parsing.</w:t>
+      </w:r>
+    </w:p>
+    <w:p>
+      <w:pPr>
+        <w:rPr>
+          <w:b/>
+          <w:bCs/>
+        </w:rPr>
+      </w:pPr>
+    </w:p>
+    <w:p>
+      <w:pPr>
+        <w:rPr>
+          <w:b/>
+          <w:bCs/>
+        </w:rPr>
+      </w:pPr>
+      <w:r>
+        <w:rPr>
+          <w:b/>
+          <w:bCs/>
+        </w:rPr>
         <w:t>CLASSES IN IOSTREAMS</w:t>
       </w:r>
     </w:p>
@@ -1066,31 +1392,7 @@
         <w:rPr>
           <w:lang w:val="en-NG"/>
         </w:rPr>
-        <w:t xml:space="preserve">When you include the iostream header, you gain access to a whole hierarchy of classes responsible for providing I/O functionality (including one class that is </w:t>
-      </w:r>
-      <w:r>
-        <w:rPr>
-          <w:lang w:val="en-NG"/>
-        </w:rPr>
-        <w:t>named</w:t>
-      </w:r>
-      <w:r>
-        <w:rPr>
-          <w:lang w:val="en-NG"/>
-        </w:rPr>
-        <w:t xml:space="preserve"> iostream). You can find a class hierarchy diagram for the non-</w:t>
-      </w:r>
-      <w:r>
-        <w:rPr>
-          <w:lang w:val="en-NG"/>
-        </w:rPr>
-        <w:t>file I</w:t>
-      </w:r>
-      <w:r>
-        <w:rPr>
-          <w:lang w:val="en-NG"/>
-        </w:rPr>
-        <w:t>/O classes </w:t>
+        <w:t>When you include the iostream header, you gain access to a whole hierarchy of classes responsible for providing I/O functionality (including one class that is named iostream). You can find a class hierarchy diagram for the non-file I/O classes </w:t>
       </w:r>
       <w:hyperlink r:id="rId5" w:history="1">
         <w:r>
@@ -1113,31 +1415,7 @@
         <w:rPr>
           <w:lang w:val="en-NG"/>
         </w:rPr>
-        <w:t xml:space="preserve">The first thing you may notice about this hierarchy is that it uses multiple inheritance (that thing we told you to avoid </w:t>
-      </w:r>
-      <w:r>
-        <w:rPr>
-          <w:lang w:val="en-NG"/>
-        </w:rPr>
-        <w:t>if possible</w:t>
-      </w:r>
-      <w:r>
-        <w:rPr>
-          <w:lang w:val="en-NG"/>
-        </w:rPr>
-        <w:t xml:space="preserve">). However, the iostream library has been designed and extensively tested </w:t>
-      </w:r>
-      <w:r>
-        <w:rPr>
-          <w:lang w:val="en-NG"/>
-        </w:rPr>
-        <w:t>to</w:t>
-      </w:r>
-      <w:r>
-        <w:rPr>
-          <w:lang w:val="en-NG"/>
-        </w:rPr>
-        <w:t xml:space="preserve"> avoid any of the typical multiple inheritance problems, so you can use it freely without worrying.</w:t>
+        <w:t>The first thing you may notice about this hierarchy is that it uses multiple inheritance (that thing we told you to avoid if possible). However, the iostream library has been designed and extensively tested to avoid any of the typical multiple inheritance problems, so you can use it freely without worrying.</w:t>
       </w:r>
       <w:r>
         <w:t xml:space="preserve"> [Gotten from your lesson on streams]</w:t>
@@ -1145,45 +1423,7 @@
     </w:p>
     <w:p>
       <w:r>
-        <w:t xml:space="preserve">Here is a brief overview of the stream classes in </w:t>
-      </w:r>
-      <w:r>
-        <w:t>ios</w:t>
-      </w:r>
-      <w:r>
-        <w:t xml:space="preserve">treams. There are two stream base classes that encapsulate information and functionality common to all stream classes. Class </w:t>
-      </w:r>
-      <w:r>
-        <w:t>std::</w:t>
-      </w:r>
-      <w:r>
-        <w:t xml:space="preserve">ios_base encapsulates all information that is independent of the character type handled by a stream. Class </w:t>
-      </w:r>
-      <w:proofErr w:type="gramStart"/>
-      <w:r>
-        <w:t>std::</w:t>
-      </w:r>
-      <w:proofErr w:type="gramEnd"/>
-      <w:r>
-        <w:t>basic_ios</w:t>
-      </w:r>
-      <w:r>
-        <w:t>&lt;CharT, Traits&gt;</w:t>
-      </w:r>
-      <w:r>
-        <w:t xml:space="preserve"> is a class template taking the character type as a template argument. It contains character-type dependent information common to all stream classes. Then there are the general input and output stream classes</w:t>
-      </w:r>
-      <w:r>
-        <w:t>, i.e. std::basic_istream&lt;CharT, Traits&gt;, std::basic_ostream&lt;CharT, Traits&gt; and std::basic_iostream&lt;CharT, Traits&gt;,</w:t>
-      </w:r>
-      <w:r>
-        <w:t xml:space="preserve"> that implement the concepts of input, output, and bidirectional I/O. They provide the entire functionality for parsing of input and formatting for output. However, they do not contain any information that is</w:t>
-      </w:r>
-      <w:r>
-        <w:t xml:space="preserve"> </w:t>
-      </w:r>
-      <w:r>
-        <w:t>specific to the external device associated with the stream.</w:t>
+        <w:t>Here is a brief overview of the stream classes in iostreams. There are two stream base classes that encapsulate information and functionality common to all stream classes. Class std::ios_base encapsulates all information that is independent of the character type handled by a stream. Class std::basic_ios&lt;CharT, Traits&gt; is a class template taking the character type as a template argument. It contains character-type dependent information common to all stream classes. Then there are the general input and output stream classes, i.e. std::basic_istream&lt;CharT, Traits&gt;, std::basic_ostream&lt;CharT, Traits&gt; and std::basic_iostream&lt;CharT, Traits&gt;, that implement the concepts of input, output, and bidirectional I/O. They provide the entire functionality for parsing of input and formatting for output. However, they do not contain any information that is specific to the external device associated with the stream.</w:t>
       </w:r>
     </w:p>
     <w:p>
@@ -1219,59 +1459,59 @@
           <w:bCs/>
           <w:lang w:val="en-NG"/>
         </w:rPr>
+        <w:t>Narrow Characters Iostream typedefs</w:t>
+      </w:r>
+    </w:p>
+    <w:p>
+      <w:pPr>
+        <w:rPr>
+          <w:lang w:val="en-NG"/>
+        </w:rPr>
+      </w:pPr>
+      <w:r>
+        <w:rPr>
+          <w:lang w:val="en-NG"/>
+        </w:rPr>
+        <w:t> typedef basic_ios&lt;char&gt;       ios;      </w:t>
+      </w:r>
+    </w:p>
+    <w:p>
+      <w:pPr>
+        <w:rPr>
+          <w:lang w:val="en-NG"/>
+        </w:rPr>
+      </w:pPr>
+      <w:r>
+        <w:rPr>
+          <w:lang w:val="en-NG"/>
+        </w:rPr>
+        <w:t> typedef basic_istream&lt;char&gt;       istream;  </w:t>
+      </w:r>
+    </w:p>
+    <w:p>
+      <w:pPr>
+        <w:rPr>
+          <w:lang w:val="en-NG"/>
+        </w:rPr>
+      </w:pPr>
+      <w:r>
+        <w:rPr>
+          <w:lang w:val="en-NG"/>
+        </w:rPr>
+        <w:t xml:space="preserve"> typedef basic_ostream&lt;char&gt;       ostream; </w:t>
+      </w:r>
+    </w:p>
+    <w:p>
+      <w:pPr>
+        <w:rPr>
+          <w:lang w:val="en-NG"/>
+        </w:rPr>
+      </w:pPr>
+      <w:r>
+        <w:rPr>
+          <w:lang w:val="en-NG"/>
+        </w:rPr>
         <w:lastRenderedPageBreak/>
-        <w:t>Narrow Characters Iostream typedefs</w:t>
-      </w:r>
-    </w:p>
-    <w:p>
-      <w:pPr>
-        <w:rPr>
-          <w:lang w:val="en-NG"/>
-        </w:rPr>
-      </w:pPr>
-      <w:r>
-        <w:rPr>
-          <w:lang w:val="en-NG"/>
-        </w:rPr>
-        <w:t> typedef basic_ios&lt;char&gt;       ios;      </w:t>
-      </w:r>
-    </w:p>
-    <w:p>
-      <w:pPr>
-        <w:rPr>
-          <w:lang w:val="en-NG"/>
-        </w:rPr>
-      </w:pPr>
-      <w:r>
-        <w:rPr>
-          <w:lang w:val="en-NG"/>
-        </w:rPr>
-        <w:t> typedef basic_istream&lt;char&gt;       istream;  </w:t>
-      </w:r>
-    </w:p>
-    <w:p>
-      <w:pPr>
-        <w:rPr>
-          <w:lang w:val="en-NG"/>
-        </w:rPr>
-      </w:pPr>
-      <w:r>
-        <w:rPr>
-          <w:lang w:val="en-NG"/>
-        </w:rPr>
-        <w:t xml:space="preserve"> typedef basic_ostream&lt;char&gt;       ostream; </w:t>
-      </w:r>
-    </w:p>
-    <w:p>
-      <w:pPr>
-        <w:rPr>
-          <w:lang w:val="en-NG"/>
-        </w:rPr>
-      </w:pPr>
-      <w:r>
-        <w:rPr>
-          <w:lang w:val="en-NG"/>
-        </w:rPr>
         <w:t> typedef basic_iostream&lt;char&gt;      iostream;</w:t>
       </w:r>
     </w:p>
@@ -1526,10 +1766,10 @@
     </w:p>
     <w:p>
       <w:r>
-        <w:t xml:space="preserve">There are eight predefined global stream objects, which are automatically created and initialized at program start. These global stream objects are associated with the C standard files stdin, stdout, and stderr, as shown </w:t>
-      </w:r>
-      <w:r>
-        <w:t>below:</w:t>
+        <w:t>There are eight predefined global stream objects, which are automatically created and initialized at program start</w:t>
+      </w:r>
+      <w:r>
+        <w:t>:</w:t>
       </w:r>
     </w:p>
     <w:tbl>
@@ -1774,7 +2014,6 @@
         </w:rPr>
       </w:pPr>
       <w:r>
-        <w:lastRenderedPageBreak/>
         <w:t>s</w:t>
       </w:r>
       <w:r>
@@ -1791,9 +2030,11 @@
           <w:szCs w:val="21"/>
           <w:shd w:val="clear" w:color="auto" w:fill="FFFFFF"/>
         </w:rPr>
-        <w:t>an ostream object tied to the standard error (typically the monitor), providing unbuffered output</w:t>
-      </w:r>
-      <w:r>
+        <w:t>an ostream object tied to the standard error (typically the monitor), providing unbuffered output.</w:t>
+      </w:r>
+    </w:p>
+    <w:p>
+      <w:pPr>
         <w:rPr>
           <w:rFonts w:ascii="Open Sans" w:hAnsi="Open Sans" w:cs="Open Sans"/>
           <w:color w:val="2D3140"/>
@@ -1801,11 +2042,8 @@
           <w:szCs w:val="21"/>
           <w:shd w:val="clear" w:color="auto" w:fill="FFFFFF"/>
         </w:rPr>
-        <w:t>.</w:t>
-      </w:r>
-    </w:p>
-    <w:p>
-      <w:pPr>
+      </w:pPr>
+      <w:r>
         <w:rPr>
           <w:rFonts w:ascii="Open Sans" w:hAnsi="Open Sans" w:cs="Open Sans"/>
           <w:color w:val="2D3140"/>
@@ -1813,7 +2051,8 @@
           <w:szCs w:val="21"/>
           <w:shd w:val="clear" w:color="auto" w:fill="FFFFFF"/>
         </w:rPr>
-      </w:pPr>
+        <w:t xml:space="preserve">std::clog - </w:t>
+      </w:r>
       <w:r>
         <w:rPr>
           <w:rFonts w:ascii="Open Sans" w:hAnsi="Open Sans" w:cs="Open Sans"/>
@@ -1822,7 +2061,7 @@
           <w:szCs w:val="21"/>
           <w:shd w:val="clear" w:color="auto" w:fill="FFFFFF"/>
         </w:rPr>
-        <w:t xml:space="preserve">std::clog - </w:t>
+        <w:t>an ostream object tied to the standard error (typically the monitor), providing buffered output</w:t>
       </w:r>
       <w:r>
         <w:rPr>
@@ -1832,9 +2071,11 @@
           <w:szCs w:val="21"/>
           <w:shd w:val="clear" w:color="auto" w:fill="FFFFFF"/>
         </w:rPr>
-        <w:t>an ostream object tied to the standard error (typically the monitor), providing buffered output</w:t>
-      </w:r>
-      <w:r>
+        <w:t>.</w:t>
+      </w:r>
+    </w:p>
+    <w:p>
+      <w:pPr>
         <w:rPr>
           <w:rFonts w:ascii="Open Sans" w:hAnsi="Open Sans" w:cs="Open Sans"/>
           <w:color w:val="2D3140"/>
@@ -1842,11 +2083,8 @@
           <w:szCs w:val="21"/>
           <w:shd w:val="clear" w:color="auto" w:fill="FFFFFF"/>
         </w:rPr>
-        <w:t>.</w:t>
-      </w:r>
-    </w:p>
-    <w:p>
-      <w:pPr>
+      </w:pPr>
+      <w:r>
         <w:rPr>
           <w:rFonts w:ascii="Open Sans" w:hAnsi="Open Sans" w:cs="Open Sans"/>
           <w:color w:val="2D3140"/>
@@ -1854,15 +2092,7 @@
           <w:szCs w:val="21"/>
           <w:shd w:val="clear" w:color="auto" w:fill="FFFFFF"/>
         </w:rPr>
-      </w:pPr>
-      <w:r>
-        <w:rPr>
-          <w:rFonts w:ascii="Open Sans" w:hAnsi="Open Sans" w:cs="Open Sans"/>
-          <w:color w:val="2D3140"/>
-          <w:sz w:val="21"/>
-          <w:szCs w:val="21"/>
-          <w:shd w:val="clear" w:color="auto" w:fill="FFFFFF"/>
-        </w:rPr>
+        <w:lastRenderedPageBreak/>
         <w:t>The wide character counterpart all have the same setting, just uses a different character representation.</w:t>
       </w:r>
     </w:p>
@@ -2123,6 +2353,95 @@
     </w:lvl>
   </w:abstractNum>
   <w:abstractNum w:abstractNumId="2" w15:restartNumberingAfterBreak="0">
+    <w:nsid w:val="53C27832"/>
+    <w:multiLevelType w:val="hybridMultilevel"/>
+    <w:tmpl w:val="DC765840"/>
+    <w:lvl w:ilvl="0" w:tplc="2000000F">
+      <w:start w:val="1"/>
+      <w:numFmt w:val="decimal"/>
+      <w:lvlText w:val="%1."/>
+      <w:lvlJc w:val="left"/>
+      <w:pPr>
+        <w:ind w:left="720" w:hanging="360"/>
+      </w:pPr>
+      <w:rPr>
+        <w:rFonts w:hint="default"/>
+      </w:rPr>
+    </w:lvl>
+    <w:lvl w:ilvl="1" w:tplc="20000019" w:tentative="1">
+      <w:start w:val="1"/>
+      <w:numFmt w:val="lowerLetter"/>
+      <w:lvlText w:val="%2."/>
+      <w:lvlJc w:val="left"/>
+      <w:pPr>
+        <w:ind w:left="1440" w:hanging="360"/>
+      </w:pPr>
+    </w:lvl>
+    <w:lvl w:ilvl="2" w:tplc="2000001B" w:tentative="1">
+      <w:start w:val="1"/>
+      <w:numFmt w:val="lowerRoman"/>
+      <w:lvlText w:val="%3."/>
+      <w:lvlJc w:val="right"/>
+      <w:pPr>
+        <w:ind w:left="2160" w:hanging="180"/>
+      </w:pPr>
+    </w:lvl>
+    <w:lvl w:ilvl="3" w:tplc="2000000F" w:tentative="1">
+      <w:start w:val="1"/>
+      <w:numFmt w:val="decimal"/>
+      <w:lvlText w:val="%4."/>
+      <w:lvlJc w:val="left"/>
+      <w:pPr>
+        <w:ind w:left="2880" w:hanging="360"/>
+      </w:pPr>
+    </w:lvl>
+    <w:lvl w:ilvl="4" w:tplc="20000019" w:tentative="1">
+      <w:start w:val="1"/>
+      <w:numFmt w:val="lowerLetter"/>
+      <w:lvlText w:val="%5."/>
+      <w:lvlJc w:val="left"/>
+      <w:pPr>
+        <w:ind w:left="3600" w:hanging="360"/>
+      </w:pPr>
+    </w:lvl>
+    <w:lvl w:ilvl="5" w:tplc="2000001B" w:tentative="1">
+      <w:start w:val="1"/>
+      <w:numFmt w:val="lowerRoman"/>
+      <w:lvlText w:val="%6."/>
+      <w:lvlJc w:val="right"/>
+      <w:pPr>
+        <w:ind w:left="4320" w:hanging="180"/>
+      </w:pPr>
+    </w:lvl>
+    <w:lvl w:ilvl="6" w:tplc="2000000F" w:tentative="1">
+      <w:start w:val="1"/>
+      <w:numFmt w:val="decimal"/>
+      <w:lvlText w:val="%7."/>
+      <w:lvlJc w:val="left"/>
+      <w:pPr>
+        <w:ind w:left="5040" w:hanging="360"/>
+      </w:pPr>
+    </w:lvl>
+    <w:lvl w:ilvl="7" w:tplc="20000019" w:tentative="1">
+      <w:start w:val="1"/>
+      <w:numFmt w:val="lowerLetter"/>
+      <w:lvlText w:val="%8."/>
+      <w:lvlJc w:val="left"/>
+      <w:pPr>
+        <w:ind w:left="5760" w:hanging="360"/>
+      </w:pPr>
+    </w:lvl>
+    <w:lvl w:ilvl="8" w:tplc="2000001B" w:tentative="1">
+      <w:start w:val="1"/>
+      <w:numFmt w:val="lowerRoman"/>
+      <w:lvlText w:val="%9."/>
+      <w:lvlJc w:val="right"/>
+      <w:pPr>
+        <w:ind w:left="6480" w:hanging="180"/>
+      </w:pPr>
+    </w:lvl>
+  </w:abstractNum>
+  <w:abstractNum w:abstractNumId="3" w15:restartNumberingAfterBreak="0">
     <w:nsid w:val="6B2C5688"/>
     <w:multiLevelType w:val="hybridMultilevel"/>
     <w:tmpl w:val="0C9AE242"/>
@@ -2218,6 +2537,9 @@
     <w:abstractNumId w:val="1"/>
   </w:num>
   <w:num w:numId="3" w16cid:durableId="1727561266">
+    <w:abstractNumId w:val="3"/>
+  </w:num>
+  <w:num w:numId="4" w16cid:durableId="1589773764">
     <w:abstractNumId w:val="2"/>
   </w:num>
 </w:numbering>

</xml_diff>